<commit_message>
melengkapi web bagian ekosistem lithoral
</commit_message>
<xml_diff>
--- a/.source/Ekosistem Laut.docx
+++ b/.source/Ekosistem Laut.docx
@@ -23,8 +23,6 @@
       </w:r>
       <w:r>
         <w:br/>
-      </w:r>
-      <w:r>
         <w:t>Zona litoral juga disebut dengan zona pesisir atau zona pasang surut. Laut zona litoral berada di antara garis air laut pasang dan haris air laut surut. Pada saat air laut pasang, zona ini tergenang air laut. Sedangkan pada saat air laut surut, zona ini menjadi daratan.</w:t>
       </w:r>
       <w:r>
@@ -142,35 +140,255 @@
       </w:r>
       <w:r>
         <w:br/>
-      </w:r>
-      <w:r>
-        <w:br/>
         <w:t>6. Burung pantai</w:t>
       </w:r>
       <w:r>
         <w:br/>
       </w:r>
       <w:r>
-        <w:t>Burung pantai adalah jenis burung yang sering ditemukan di sepanjang pantai dan mencari makanan di pasir pantai, seperti ikan kecil dan krustasea.</w:t>
-      </w:r>
-      <w:r>
+        <w:t>Burung pantai adalah jenis burung yang sering ditemukan di sepanjang pantai dan mencari makanan di pasir pantai, seperti ikan kecil dan krustasea. Burung pantai adalah indikator penting kondisi pantai yang baik, karena mereka adalah penanda keberagaman ekosistem dan kualitas lingkungan pesisir.</w:t>
+      </w:r>
+      <w:r>
+        <w:br/>
+        <w:t>7. Batu karang</w:t>
+      </w:r>
+      <w:r>
+        <w:br/>
+      </w:r>
+      <w:r>
+        <w:t xml:space="preserve">batu karang adalah sejenis </w:t>
+      </w:r>
+      <w:proofErr w:type="spellStart"/>
+      <w:r>
+        <w:t>invertebrat</w:t>
+      </w:r>
+      <w:proofErr w:type="spellEnd"/>
+      <w:r>
+        <w:t xml:space="preserve"> laut yang tergolong dalam kelas </w:t>
+      </w:r>
+      <w:proofErr w:type="spellStart"/>
+      <w:r>
+        <w:t>Anthozoa</w:t>
+      </w:r>
+      <w:proofErr w:type="spellEnd"/>
+      <w:r>
+        <w:t xml:space="preserve">, di bawah filum </w:t>
+      </w:r>
+      <w:proofErr w:type="spellStart"/>
+      <w:r>
+        <w:t>Cnidaria</w:t>
+      </w:r>
+      <w:proofErr w:type="spellEnd"/>
+      <w:r>
+        <w:t>.</w:t>
+      </w:r>
+      <w:r>
+        <w:rPr>
+          <w:lang w:val="en-US"/>
+        </w:rPr>
         <w:t xml:space="preserve"> </w:t>
       </w:r>
       <w:r>
-        <w:t>Burung pantai adalah indikator penting kondisi pantai yang baik, karena mereka adalah penanda keberagaman ekosistem dan kualitas lingkungan pesisir.</w:t>
-      </w:r>
-      <w:r>
-        <w:br/>
-      </w:r>
-      <w:r>
-        <w:br/>
-        <w:t>7. Batu karang</w:t>
-      </w:r>
-      <w:r>
-        <w:br/>
-      </w:r>
-      <w:r>
-        <w:br/>
+        <w:rPr>
+          <w:lang w:val="en-US"/>
+        </w:rPr>
+        <w:t xml:space="preserve">Batu </w:t>
+      </w:r>
+      <w:proofErr w:type="spellStart"/>
+      <w:r>
+        <w:rPr>
+          <w:lang w:val="en-US"/>
+        </w:rPr>
+        <w:t>karang</w:t>
+      </w:r>
+      <w:proofErr w:type="spellEnd"/>
+      <w:r>
+        <w:rPr>
+          <w:lang w:val="en-US"/>
+        </w:rPr>
+        <w:t xml:space="preserve"> </w:t>
+      </w:r>
+      <w:proofErr w:type="spellStart"/>
+      <w:r>
+        <w:rPr>
+          <w:lang w:val="en-US"/>
+        </w:rPr>
+        <w:t>berfungsi</w:t>
+      </w:r>
+      <w:proofErr w:type="spellEnd"/>
+      <w:r>
+        <w:rPr>
+          <w:lang w:val="en-US"/>
+        </w:rPr>
+        <w:t xml:space="preserve"> </w:t>
+      </w:r>
+      <w:proofErr w:type="spellStart"/>
+      <w:r>
+        <w:rPr>
+          <w:lang w:val="en-US"/>
+        </w:rPr>
+        <w:t>sebagai</w:t>
+      </w:r>
+      <w:proofErr w:type="spellEnd"/>
+      <w:r>
+        <w:rPr>
+          <w:lang w:val="en-US"/>
+        </w:rPr>
+        <w:t xml:space="preserve"> habitat </w:t>
+      </w:r>
+      <w:proofErr w:type="spellStart"/>
+      <w:r>
+        <w:rPr>
+          <w:lang w:val="en-US"/>
+        </w:rPr>
+        <w:t>bagi</w:t>
+      </w:r>
+      <w:proofErr w:type="spellEnd"/>
+      <w:r>
+        <w:rPr>
+          <w:lang w:val="en-US"/>
+        </w:rPr>
+        <w:t xml:space="preserve"> </w:t>
+      </w:r>
+      <w:proofErr w:type="spellStart"/>
+      <w:r>
+        <w:rPr>
+          <w:lang w:val="en-US"/>
+        </w:rPr>
+        <w:t>banyak</w:t>
+      </w:r>
+      <w:proofErr w:type="spellEnd"/>
+      <w:r>
+        <w:rPr>
+          <w:lang w:val="en-US"/>
+        </w:rPr>
+        <w:t xml:space="preserve"> </w:t>
+      </w:r>
+      <w:proofErr w:type="spellStart"/>
+      <w:r>
+        <w:rPr>
+          <w:lang w:val="en-US"/>
+        </w:rPr>
+        <w:t>spesies</w:t>
+      </w:r>
+      <w:proofErr w:type="spellEnd"/>
+      <w:r>
+        <w:rPr>
+          <w:lang w:val="en-US"/>
+        </w:rPr>
+        <w:t xml:space="preserve"> </w:t>
+      </w:r>
+      <w:proofErr w:type="spellStart"/>
+      <w:r>
+        <w:rPr>
+          <w:lang w:val="en-US"/>
+        </w:rPr>
+        <w:t>laut</w:t>
+      </w:r>
+      <w:proofErr w:type="spellEnd"/>
+      <w:r>
+        <w:rPr>
+          <w:lang w:val="en-US"/>
+        </w:rPr>
+        <w:t xml:space="preserve"> dan </w:t>
+      </w:r>
+      <w:proofErr w:type="spellStart"/>
+      <w:r>
+        <w:rPr>
+          <w:lang w:val="en-US"/>
+        </w:rPr>
+        <w:t>memiliki</w:t>
+      </w:r>
+      <w:proofErr w:type="spellEnd"/>
+      <w:r>
+        <w:rPr>
+          <w:lang w:val="en-US"/>
+        </w:rPr>
+        <w:t xml:space="preserve"> </w:t>
+      </w:r>
+      <w:proofErr w:type="spellStart"/>
+      <w:r>
+        <w:rPr>
+          <w:lang w:val="en-US"/>
+        </w:rPr>
+        <w:t>peran</w:t>
+      </w:r>
+      <w:proofErr w:type="spellEnd"/>
+      <w:r>
+        <w:rPr>
+          <w:lang w:val="en-US"/>
+        </w:rPr>
+        <w:t xml:space="preserve"> </w:t>
+      </w:r>
+      <w:proofErr w:type="spellStart"/>
+      <w:r>
+        <w:rPr>
+          <w:lang w:val="en-US"/>
+        </w:rPr>
+        <w:t>penting</w:t>
+      </w:r>
+      <w:proofErr w:type="spellEnd"/>
+      <w:r>
+        <w:rPr>
+          <w:lang w:val="en-US"/>
+        </w:rPr>
+        <w:t xml:space="preserve"> </w:t>
+      </w:r>
+      <w:proofErr w:type="spellStart"/>
+      <w:r>
+        <w:rPr>
+          <w:lang w:val="en-US"/>
+        </w:rPr>
+        <w:t>dalam</w:t>
+      </w:r>
+      <w:proofErr w:type="spellEnd"/>
+      <w:r>
+        <w:rPr>
+          <w:lang w:val="en-US"/>
+        </w:rPr>
+        <w:t xml:space="preserve"> </w:t>
+      </w:r>
+      <w:proofErr w:type="spellStart"/>
+      <w:r>
+        <w:rPr>
+          <w:lang w:val="en-US"/>
+        </w:rPr>
+        <w:t>menjaga</w:t>
+      </w:r>
+      <w:proofErr w:type="spellEnd"/>
+      <w:r>
+        <w:rPr>
+          <w:lang w:val="en-US"/>
+        </w:rPr>
+        <w:t xml:space="preserve"> </w:t>
+      </w:r>
+      <w:proofErr w:type="spellStart"/>
+      <w:r>
+        <w:rPr>
+          <w:lang w:val="en-US"/>
+        </w:rPr>
+        <w:t>ekosistem</w:t>
+      </w:r>
+      <w:proofErr w:type="spellEnd"/>
+      <w:r>
+        <w:rPr>
+          <w:lang w:val="en-US"/>
+        </w:rPr>
+        <w:t xml:space="preserve"> </w:t>
+      </w:r>
+      <w:proofErr w:type="spellStart"/>
+      <w:r>
+        <w:rPr>
+          <w:lang w:val="en-US"/>
+        </w:rPr>
+        <w:t>laut</w:t>
+      </w:r>
+      <w:proofErr w:type="spellEnd"/>
+      <w:r>
+        <w:rPr>
+          <w:lang w:val="en-US"/>
+        </w:rPr>
+        <w:t>.</w:t>
       </w:r>
       <w:r>
         <w:br/>
@@ -178,14 +396,54 @@
       </w:r>
       <w:r>
         <w:br/>
+      </w:r>
+      <w:r>
+        <w:t xml:space="preserve">Hutan </w:t>
+      </w:r>
+      <w:proofErr w:type="spellStart"/>
+      <w:r>
+        <w:t>mangrove</w:t>
+      </w:r>
+      <w:proofErr w:type="spellEnd"/>
+      <w:r>
+        <w:t xml:space="preserve"> adalah rumah bagi berbagai spesies tumbuhan dan hewan yang khas. Ekosistem </w:t>
+      </w:r>
+      <w:proofErr w:type="spellStart"/>
+      <w:r>
+        <w:t>mangrove</w:t>
+      </w:r>
+      <w:proofErr w:type="spellEnd"/>
+      <w:r>
+        <w:t xml:space="preserve"> menyediakan habitat yang penting bagi berbagai jenis burung, ikan, kepiting, dan organisme lainnya. Ini juga berkontribusi pada keanekaragaman hayati global.</w:t>
+      </w:r>
+      <w:r>
+        <w:br/>
         <w:t>9. Rumput laut</w:t>
       </w:r>
       <w:r>
         <w:br/>
+      </w:r>
+      <w:r>
+        <w:t xml:space="preserve">Rumput laut sangat penting dalam ekosistem laut dangkal karena berperan sebagai tempat berlindung dan sumber makanan bagi hewan laut, serta membantu menjaga kualitas air dengan menyerap </w:t>
+      </w:r>
+      <w:proofErr w:type="spellStart"/>
+      <w:r>
+        <w:t>nutrien</w:t>
+      </w:r>
+      <w:proofErr w:type="spellEnd"/>
+      <w:r>
+        <w:t xml:space="preserve"> berlebih dan memproduksi oksigen melalui fotosintesis.</w:t>
+      </w:r>
+      <w:r>
+        <w:br/>
         <w:t>10. Siput</w:t>
       </w:r>
       <w:r>
         <w:br/>
+      </w:r>
+      <w:r>
+        <w:lastRenderedPageBreak/>
+        <w:t>Siput adalah hewan moluska dengan cangkang pelindung. Mereka memainkan beragam peran dalam ekosistem, seperti pemakan tumbuhan, pemakan detritus, dan mangsa predator. Beberapa spesies siput juga memiliki nilai ekonomi dan kuliner.</w:t>
       </w:r>
     </w:p>
     <w:p>
@@ -209,13 +467,7 @@
       </w:r>
       <w:r>
         <w:br/>
-      </w:r>
-      <w:r>
-        <w:t xml:space="preserve">Laut zona neritik adalah laut dangkal dengan kedalaman antara 150 hingga 200 meter. Kedalaman ini masih tergolong dangkal. Pada zona ini, sinar matahari masih dapat menembus dasar laut sehingga proses fotosintesis berjalan baik. Zona laut dangkal kaya akan beragam jenis </w:t>
-      </w:r>
-      <w:r>
-        <w:lastRenderedPageBreak/>
-        <w:t>ikan dan vegetasi laut. Selain itu, terdapat organisme plankton yang tumbuh subur karena oksigen masih melimpah. Pada zona ini, juga terdapat ombak yang menyebabkan plankton tersebar ke seluruh perairan. Plankton menjadi bahan pangan utama bagi ikan. Di Indonesia, contoh laut zona neritik adalah Laut Jawa, Laut Natuna, Selat Malaka, dan laut-laut di sekitar Kepulauan Riau.</w:t>
+        <w:t>Laut zona neritik adalah laut dangkal dengan kedalaman antara 150 hingga 200 meter. Kedalaman ini masih tergolong dangkal. Pada zona ini, sinar matahari masih dapat menembus dasar laut sehingga proses fotosintesis berjalan baik. Zona laut dangkal kaya akan beragam jenis ikan dan vegetasi laut. Selain itu, terdapat organisme plankton yang tumbuh subur karena oksigen masih melimpah. Pada zona ini, juga terdapat ombak yang menyebabkan plankton tersebar ke seluruh perairan. Plankton menjadi bahan pangan utama bagi ikan. Di Indonesia, contoh laut zona neritik adalah Laut Jawa, Laut Natuna, Selat Malaka, dan laut-laut di sekitar Kepulauan Riau.</w:t>
       </w:r>
       <w:r>
         <w:br/>
@@ -250,8 +502,6 @@
       </w:r>
       <w:r>
         <w:br/>
-      </w:r>
-      <w:r>
         <w:t xml:space="preserve">Zona </w:t>
       </w:r>
       <w:proofErr w:type="spellStart"/>
@@ -287,8 +537,6 @@
       </w:r>
       <w:r>
         <w:br/>
-      </w:r>
-      <w:r>
         <w:t>Zona abisal juga disebut sebagai laut dalam. Laut zona abisal memiliki kedalaman lebih dari 2.500 meter. Temperaturnya sangat dingin. Kondisinya yang gelap membuat tidak ada tumbuhan yang mampu bertahan hidup. Namun di tempat ini, di palung dan lubuk laut, ada beberapa binatang yang dapat mengeluarkan cahaya dari tubuhnya.</w:t>
       </w:r>
     </w:p>

</xml_diff>

<commit_message>
add neritic with bug
</commit_message>
<xml_diff>
--- a/.source/Ekosistem Laut.docx
+++ b/.source/Ekosistem Laut.docx
@@ -468,6 +468,218 @@
       <w:r>
         <w:br/>
         <w:t>Laut zona neritik adalah laut dangkal dengan kedalaman antara 150 hingga 200 meter. Kedalaman ini masih tergolong dangkal. Pada zona ini, sinar matahari masih dapat menembus dasar laut sehingga proses fotosintesis berjalan baik. Zona laut dangkal kaya akan beragam jenis ikan dan vegetasi laut. Selain itu, terdapat organisme plankton yang tumbuh subur karena oksigen masih melimpah. Pada zona ini, juga terdapat ombak yang menyebabkan plankton tersebar ke seluruh perairan. Plankton menjadi bahan pangan utama bagi ikan. Di Indonesia, contoh laut zona neritik adalah Laut Jawa, Laut Natuna, Selat Malaka, dan laut-laut di sekitar Kepulauan Riau.</w:t>
+      </w:r>
+      <w:r>
+        <w:br/>
+      </w:r>
+    </w:p>
+    <w:p>
+      <w:pPr>
+        <w:pStyle w:val="ListParagraph"/>
+        <w:numPr>
+          <w:ilvl w:val="0"/>
+          <w:numId w:val="3"/>
+        </w:numPr>
+      </w:pPr>
+      <w:r>
+        <w:t xml:space="preserve">ekosistem pantai </w:t>
+      </w:r>
+      <w:proofErr w:type="spellStart"/>
+      <w:r>
+        <w:t>bat</w:t>
+      </w:r>
+      <w:proofErr w:type="spellEnd"/>
+      <w:r>
+        <w:rPr>
+          <w:lang w:val="en-US"/>
+        </w:rPr>
+        <w:t>u</w:t>
+      </w:r>
+      <w:r>
+        <w:rPr>
+          <w:lang w:val="en-US"/>
+        </w:rPr>
+        <w:br/>
+      </w:r>
+      <w:r>
+        <w:t xml:space="preserve">Ekosistem pantai batu terbentuk dari bongkahan-bongkahan batu granit yang besar atau berupa batuan padas yang terbentuk dari proses konglomerasi antara batu-batu kecil atau kerikil dengan tanah liat dan kapur. Ekosistem tersebut biasanya didominasi vegetasi jenis </w:t>
+      </w:r>
+      <w:proofErr w:type="spellStart"/>
+      <w:r>
+        <w:t>Sargassum</w:t>
+      </w:r>
+      <w:proofErr w:type="spellEnd"/>
+      <w:r>
+        <w:t xml:space="preserve"> atau </w:t>
+      </w:r>
+      <w:proofErr w:type="spellStart"/>
+      <w:r>
+        <w:t>Eucheuma</w:t>
+      </w:r>
+      <w:proofErr w:type="spellEnd"/>
+      <w:r>
+        <w:t>.</w:t>
+      </w:r>
+    </w:p>
+    <w:p>
+      <w:pPr>
+        <w:pStyle w:val="ListParagraph"/>
+        <w:numPr>
+          <w:ilvl w:val="0"/>
+          <w:numId w:val="3"/>
+        </w:numPr>
+      </w:pPr>
+      <w:r>
+        <w:t>ekosistem pantai lumpur</w:t>
+      </w:r>
+      <w:r>
+        <w:br/>
+      </w:r>
+      <w:r>
+        <w:t>Ekosistem pantai lumpur terbentuk dari pertemuan antara endapan lumpur sungai dengan laut yang berada di muara sungai dan sekitarnya.</w:t>
+      </w:r>
+    </w:p>
+    <w:p>
+      <w:pPr>
+        <w:pStyle w:val="ListParagraph"/>
+        <w:numPr>
+          <w:ilvl w:val="0"/>
+          <w:numId w:val="3"/>
+        </w:numPr>
+      </w:pPr>
+      <w:r>
+        <w:t>ekosistem terumbu karang</w:t>
+      </w:r>
+      <w:r>
+        <w:br/>
+      </w:r>
+      <w:r>
+        <w:t xml:space="preserve">Ekosistem terumbu karang dapat ditemui di perairan jernih. Terumbu karang terbentuk sebagai hasil dari kegiatan berbagai hewan laut seperti kerang, siput, cacing, </w:t>
+      </w:r>
+      <w:proofErr w:type="spellStart"/>
+      <w:r>
+        <w:t>Coelenterata</w:t>
+      </w:r>
+      <w:proofErr w:type="spellEnd"/>
+      <w:r>
+        <w:t xml:space="preserve"> dan alga kapur.</w:t>
+      </w:r>
+    </w:p>
+    <w:p>
+      <w:pPr>
+        <w:pStyle w:val="ListParagraph"/>
+        <w:numPr>
+          <w:ilvl w:val="0"/>
+          <w:numId w:val="3"/>
+        </w:numPr>
+      </w:pPr>
+      <w:r>
+        <w:t>I</w:t>
+      </w:r>
+      <w:r>
+        <w:t>kan</w:t>
+      </w:r>
+      <w:r>
+        <w:rPr>
+          <w:lang w:val="en-US"/>
+        </w:rPr>
+        <w:t xml:space="preserve"> tuna</w:t>
+      </w:r>
+      <w:r>
+        <w:rPr>
+          <w:lang w:val="en-US"/>
+        </w:rPr>
+        <w:br/>
+      </w:r>
+      <w:r>
+        <w:t xml:space="preserve">Tuna adalah ikan laut </w:t>
+      </w:r>
+      <w:proofErr w:type="spellStart"/>
+      <w:r>
+        <w:t>pelagik</w:t>
+      </w:r>
+      <w:proofErr w:type="spellEnd"/>
+      <w:r>
+        <w:t xml:space="preserve"> yang termasuk </w:t>
+      </w:r>
+      <w:proofErr w:type="spellStart"/>
+      <w:r>
+        <w:t>tribus</w:t>
+      </w:r>
+      <w:proofErr w:type="spellEnd"/>
+      <w:r>
+        <w:t xml:space="preserve"> </w:t>
+      </w:r>
+      <w:proofErr w:type="spellStart"/>
+      <w:r>
+        <w:t>Thunnini</w:t>
+      </w:r>
+      <w:proofErr w:type="spellEnd"/>
+      <w:r>
+        <w:t>. Ikan ini adalah perenang andal. Tidak seperti kebanyakan ikan yang memiliki daging berwarna putih, daging tuna berwarna merah muda sampai merah tua.</w:t>
+      </w:r>
+    </w:p>
+    <w:p>
+      <w:pPr>
+        <w:pStyle w:val="ListParagraph"/>
+        <w:numPr>
+          <w:ilvl w:val="0"/>
+          <w:numId w:val="3"/>
+        </w:numPr>
+      </w:pPr>
+      <w:r>
+        <w:t>G</w:t>
+      </w:r>
+      <w:r>
+        <w:t>anggang</w:t>
+      </w:r>
+      <w:r>
+        <w:br/>
+      </w:r>
+      <w:r>
+        <w:t xml:space="preserve">Ganggang merupakan protista yang bersifat </w:t>
+      </w:r>
+      <w:proofErr w:type="spellStart"/>
+      <w:r>
+        <w:t>fotoautotrof</w:t>
+      </w:r>
+      <w:proofErr w:type="spellEnd"/>
+      <w:r>
+        <w:t xml:space="preserve"> atau yang dapat membuat makanannya sendiri dengan cara </w:t>
+      </w:r>
+      <w:proofErr w:type="spellStart"/>
+      <w:r>
+        <w:t>berfotosintentis</w:t>
+      </w:r>
+      <w:proofErr w:type="spellEnd"/>
+      <w:r>
+        <w:t xml:space="preserve">. Ganggang dapat dengan mudah ditemukan di air tawar maupun air laut. </w:t>
+      </w:r>
+    </w:p>
+    <w:p>
+      <w:pPr>
+        <w:pStyle w:val="ListParagraph"/>
+        <w:numPr>
+          <w:ilvl w:val="0"/>
+          <w:numId w:val="3"/>
+        </w:numPr>
+      </w:pPr>
+      <w:r>
+        <w:t>rerumputan laut</w:t>
+      </w:r>
+      <w:r>
+        <w:br/>
+      </w:r>
+      <w:r>
+        <w:t xml:space="preserve">Rerumputan laut di zona </w:t>
+      </w:r>
+      <w:proofErr w:type="spellStart"/>
+      <w:r>
+        <w:t>neritic</w:t>
+      </w:r>
+      <w:proofErr w:type="spellEnd"/>
+      <w:r>
+        <w:t xml:space="preserve"> adalah tanaman laut yang tumbuh di perairan dangkal dekat pantai. Mereka menyediakan habitat penting bagi berbagai organisme laut dan membantu menjaga kestabilan ekosistem pantai dengan mengikat sedimen dan menyediakan makanan untuk hewan laut.</w:t>
       </w:r>
       <w:r>
         <w:br/>
@@ -730,11 +942,103 @@
       </w:pPr>
     </w:lvl>
   </w:abstractNum>
+  <w:abstractNum w:abstractNumId="2" w15:restartNumberingAfterBreak="0">
+    <w:nsid w:val="68F01FF2"/>
+    <w:multiLevelType w:val="hybridMultilevel"/>
+    <w:tmpl w:val="F2F09ECE"/>
+    <w:lvl w:ilvl="0" w:tplc="45FAE3F6">
+      <w:start w:val="1"/>
+      <w:numFmt w:val="decimal"/>
+      <w:lvlText w:val="%1."/>
+      <w:lvlJc w:val="left"/>
+      <w:pPr>
+        <w:ind w:left="1080" w:hanging="360"/>
+      </w:pPr>
+      <w:rPr>
+        <w:rFonts w:hint="default"/>
+      </w:rPr>
+    </w:lvl>
+    <w:lvl w:ilvl="1" w:tplc="04090019" w:tentative="1">
+      <w:start w:val="1"/>
+      <w:numFmt w:val="lowerLetter"/>
+      <w:lvlText w:val="%2."/>
+      <w:lvlJc w:val="left"/>
+      <w:pPr>
+        <w:ind w:left="1800" w:hanging="360"/>
+      </w:pPr>
+    </w:lvl>
+    <w:lvl w:ilvl="2" w:tplc="0409001B" w:tentative="1">
+      <w:start w:val="1"/>
+      <w:numFmt w:val="lowerRoman"/>
+      <w:lvlText w:val="%3."/>
+      <w:lvlJc w:val="right"/>
+      <w:pPr>
+        <w:ind w:left="2520" w:hanging="180"/>
+      </w:pPr>
+    </w:lvl>
+    <w:lvl w:ilvl="3" w:tplc="0409000F" w:tentative="1">
+      <w:start w:val="1"/>
+      <w:numFmt w:val="decimal"/>
+      <w:lvlText w:val="%4."/>
+      <w:lvlJc w:val="left"/>
+      <w:pPr>
+        <w:ind w:left="3240" w:hanging="360"/>
+      </w:pPr>
+    </w:lvl>
+    <w:lvl w:ilvl="4" w:tplc="04090019" w:tentative="1">
+      <w:start w:val="1"/>
+      <w:numFmt w:val="lowerLetter"/>
+      <w:lvlText w:val="%5."/>
+      <w:lvlJc w:val="left"/>
+      <w:pPr>
+        <w:ind w:left="3960" w:hanging="360"/>
+      </w:pPr>
+    </w:lvl>
+    <w:lvl w:ilvl="5" w:tplc="0409001B" w:tentative="1">
+      <w:start w:val="1"/>
+      <w:numFmt w:val="lowerRoman"/>
+      <w:lvlText w:val="%6."/>
+      <w:lvlJc w:val="right"/>
+      <w:pPr>
+        <w:ind w:left="4680" w:hanging="180"/>
+      </w:pPr>
+    </w:lvl>
+    <w:lvl w:ilvl="6" w:tplc="0409000F" w:tentative="1">
+      <w:start w:val="1"/>
+      <w:numFmt w:val="decimal"/>
+      <w:lvlText w:val="%7."/>
+      <w:lvlJc w:val="left"/>
+      <w:pPr>
+        <w:ind w:left="5400" w:hanging="360"/>
+      </w:pPr>
+    </w:lvl>
+    <w:lvl w:ilvl="7" w:tplc="04090019" w:tentative="1">
+      <w:start w:val="1"/>
+      <w:numFmt w:val="lowerLetter"/>
+      <w:lvlText w:val="%8."/>
+      <w:lvlJc w:val="left"/>
+      <w:pPr>
+        <w:ind w:left="6120" w:hanging="360"/>
+      </w:pPr>
+    </w:lvl>
+    <w:lvl w:ilvl="8" w:tplc="0409001B" w:tentative="1">
+      <w:start w:val="1"/>
+      <w:numFmt w:val="lowerRoman"/>
+      <w:lvlText w:val="%9."/>
+      <w:lvlJc w:val="right"/>
+      <w:pPr>
+        <w:ind w:left="6840" w:hanging="180"/>
+      </w:pPr>
+    </w:lvl>
+  </w:abstractNum>
   <w:num w:numId="1">
     <w:abstractNumId w:val="0"/>
   </w:num>
   <w:num w:numId="2">
     <w:abstractNumId w:val="1"/>
+  </w:num>
+  <w:num w:numId="3">
+    <w:abstractNumId w:val="2"/>
   </w:num>
 </w:numbering>
 </file>

</xml_diff>